<commit_message>
Update nskDojo Design Document v.1.0.0.docx
</commit_message>
<xml_diff>
--- a/nskDojo/Design/nskDojo Design Document v.1.0.0.docx
+++ b/nskDojo/Design/nskDojo Design Document v.1.0.0.docx
@@ -102,7 +102,6 @@
                                         <w:szCs w:val="80"/>
                                       </w:rPr>
                                     </w:pPr>
-                                    <w:proofErr w:type="spellStart"/>
                                     <w:r>
                                       <w:rPr>
                                         <w:caps w:val="0"/>
@@ -121,7 +120,6 @@
                                       </w:rPr>
                                       <w:t>Döjo</w:t>
                                     </w:r>
-                                    <w:proofErr w:type="spellEnd"/>
                                     <w:r>
                                       <w:rPr>
                                         <w:caps w:val="0"/>
@@ -226,7 +224,6 @@
                                   <w:szCs w:val="80"/>
                                 </w:rPr>
                               </w:pPr>
-                              <w:proofErr w:type="spellStart"/>
                               <w:r>
                                 <w:rPr>
                                   <w:caps w:val="0"/>
@@ -245,7 +242,6 @@
                                 </w:rPr>
                                 <w:t>Döjo</w:t>
                               </w:r>
-                              <w:proofErr w:type="spellEnd"/>
                               <w:r>
                                 <w:rPr>
                                   <w:caps w:val="0"/>
@@ -2322,21 +2318,14 @@
       <w:bookmarkEnd w:id="1"/>
     </w:p>
     <w:p>
-      <w:proofErr w:type="spellStart"/>
+      <w:r>
+        <w:t>Döjo is a Next-Generation platform for the management of athletic facilities that puts the control in the member’s hands.</w:t>
+      </w:r>
+    </w:p>
+    <w:p>
       <w:r>
         <w:t>Döjo</w:t>
       </w:r>
-      <w:proofErr w:type="spellEnd"/>
-      <w:r>
-        <w:t xml:space="preserve"> is a Next-Generation platform for the management of athletic facilities that puts the control in the member’s hands.</w:t>
-      </w:r>
-    </w:p>
-    <w:p>
-      <w:proofErr w:type="spellStart"/>
-      <w:r>
-        <w:t>Döjo</w:t>
-      </w:r>
-      <w:proofErr w:type="spellEnd"/>
       <w:r>
         <w:t xml:space="preserve"> is the</w:t>
       </w:r>
@@ -2365,14 +2354,12 @@
       <w:bookmarkEnd w:id="2"/>
     </w:p>
     <w:p>
-      <w:proofErr w:type="spellStart"/>
       <w:r>
         <w:t>nsk</w:t>
       </w:r>
       <w:r>
         <w:t>Dojo</w:t>
       </w:r>
-      <w:proofErr w:type="spellEnd"/>
       <w:r>
         <w:t xml:space="preserve"> is the </w:t>
       </w:r>
@@ -2738,21 +2725,13 @@
     </w:p>
     <w:p>
       <w:r>
-        <w:t xml:space="preserve">As an orchestrator, ALL workflows will be driven from </w:t>
-      </w:r>
-      <w:proofErr w:type="spellStart"/>
-      <w:r>
-        <w:t>D</w:t>
+        <w:t>As an orchestrator, ALL workflows will be driven from D</w:t>
       </w:r>
       <w:r>
         <w:t>ö</w:t>
       </w:r>
       <w:r>
-        <w:t>jo</w:t>
-      </w:r>
-      <w:proofErr w:type="spellEnd"/>
-      <w:r>
-        <w:t>, these workflows are:</w:t>
+        <w:t>jo, these workflows are:</w:t>
       </w:r>
     </w:p>
     <w:p>
@@ -2824,7 +2803,13 @@
         </w:numPr>
       </w:pPr>
       <w:r>
-        <w:t>[OTHERS]</w:t>
+        <w:t>[OTHERS</w:t>
+      </w:r>
+      <w:r>
+        <w:t>?</w:t>
+      </w:r>
+      <w:r>
+        <w:t>]</w:t>
       </w:r>
     </w:p>
     <w:p>
@@ -2852,6 +2837,59 @@
         <w:t>For starters, the Accounts workflow will have the responsibility of creating a wrapper-space where all other elements will be grouped, for this, it must have information of what venues belong to an account, this will create the external limits of the scope of an account.</w:t>
       </w:r>
     </w:p>
+    <w:p>
+      <w:r>
+        <w:t>All access to an Account will be protected via an OAuth2 token generated by KeyCloak. The roles supported will be:</w:t>
+      </w:r>
+    </w:p>
+    <w:p>
+      <w:pPr>
+        <w:pStyle w:val="ListParagraph"/>
+        <w:numPr>
+          <w:ilvl w:val="0"/>
+          <w:numId w:val="6"/>
+        </w:numPr>
+      </w:pPr>
+      <w:r>
+        <w:t>Admin - Account owner</w:t>
+      </w:r>
+    </w:p>
+    <w:p>
+      <w:pPr>
+        <w:pStyle w:val="ListParagraph"/>
+        <w:numPr>
+          <w:ilvl w:val="0"/>
+          <w:numId w:val="6"/>
+        </w:numPr>
+      </w:pPr>
+      <w:r>
+        <w:t>Operator – A person that is part of the organization represented by the Account.</w:t>
+      </w:r>
+    </w:p>
+    <w:p>
+      <w:pPr>
+        <w:pStyle w:val="ListParagraph"/>
+        <w:numPr>
+          <w:ilvl w:val="0"/>
+          <w:numId w:val="6"/>
+        </w:numPr>
+      </w:pPr>
+      <w:r>
+        <w:t>User - The Persons that will bear memberships in a Venue.</w:t>
+      </w:r>
+    </w:p>
+    <w:p>
+      <w:pPr>
+        <w:pStyle w:val="ListParagraph"/>
+        <w:numPr>
+          <w:ilvl w:val="0"/>
+          <w:numId w:val="6"/>
+        </w:numPr>
+      </w:pPr>
+      <w:r>
+        <w:t>[Others?]</w:t>
+      </w:r>
+    </w:p>
     <w:p/>
     <w:p>
       <w:pPr>
@@ -2895,21 +2933,7 @@
         <w:rPr>
           <w:rFonts w:ascii="Courier New" w:hAnsi="Courier New" w:cs="Courier New"/>
         </w:rPr>
-        <w:t xml:space="preserve">int              </w:t>
-      </w:r>
-      <w:proofErr w:type="spellStart"/>
-      <w:r>
-        <w:rPr>
-          <w:rFonts w:ascii="Courier New" w:hAnsi="Courier New" w:cs="Courier New"/>
-        </w:rPr>
-        <w:t>venueCode</w:t>
-      </w:r>
-      <w:proofErr w:type="spellEnd"/>
-      <w:r>
-        <w:rPr>
-          <w:rFonts w:ascii="Courier New" w:hAnsi="Courier New" w:cs="Courier New"/>
-        </w:rPr>
-        <w:t>;</w:t>
+        <w:t>int              venueCode;</w:t>
       </w:r>
     </w:p>
     <w:p>
@@ -2925,16 +2949,8 @@
         <w:rPr>
           <w:rFonts w:ascii="Courier New" w:hAnsi="Courier New" w:cs="Courier New"/>
         </w:rPr>
-        <w:t xml:space="preserve">String           </w:t>
-      </w:r>
-      <w:proofErr w:type="spellStart"/>
-      <w:r>
-        <w:rPr>
-          <w:rFonts w:ascii="Courier New" w:hAnsi="Courier New" w:cs="Courier New"/>
-        </w:rPr>
-        <w:t>venueId</w:t>
-      </w:r>
-      <w:proofErr w:type="spellEnd"/>
+        <w:t>String           venueId</w:t>
+      </w:r>
       <w:r>
         <w:rPr>
           <w:rFonts w:ascii="Courier New" w:hAnsi="Courier New" w:cs="Courier New"/>
@@ -2955,20 +2971,231 @@
         <w:rPr>
           <w:rFonts w:ascii="Courier New" w:hAnsi="Courier New" w:cs="Courier New"/>
         </w:rPr>
-        <w:t xml:space="preserve">int              </w:t>
-      </w:r>
-      <w:proofErr w:type="spellStart"/>
-      <w:r>
+        <w:t>int              accountCode;</w:t>
+      </w:r>
+    </w:p>
+    <w:p>
+      <w:pPr>
+        <w:spacing w:before="0" w:after="0" w:line="240" w:lineRule="auto"/>
+        <w:ind w:left="720"/>
         <w:rPr>
           <w:rFonts w:ascii="Courier New" w:hAnsi="Courier New" w:cs="Courier New"/>
         </w:rPr>
-        <w:t>accountCode</w:t>
-      </w:r>
-      <w:proofErr w:type="spellEnd"/>
+      </w:pPr>
       <w:r>
         <w:rPr>
           <w:rFonts w:ascii="Courier New" w:hAnsi="Courier New" w:cs="Courier New"/>
         </w:rPr>
+        <w:t>String           venueName;</w:t>
+      </w:r>
+    </w:p>
+    <w:p>
+      <w:pPr>
+        <w:spacing w:before="0" w:after="0" w:line="240" w:lineRule="auto"/>
+        <w:ind w:left="720"/>
+        <w:rPr>
+          <w:rFonts w:ascii="Courier New" w:hAnsi="Courier New" w:cs="Courier New"/>
+        </w:rPr>
+      </w:pPr>
+      <w:r>
+        <w:rPr>
+          <w:rFonts w:ascii="Courier New" w:hAnsi="Courier New" w:cs="Courier New"/>
+        </w:rPr>
+        <w:t>String           venueEmail;</w:t>
+      </w:r>
+    </w:p>
+    <w:p>
+      <w:pPr>
+        <w:spacing w:before="0" w:after="0" w:line="240" w:lineRule="auto"/>
+        <w:ind w:left="720"/>
+        <w:rPr>
+          <w:rFonts w:ascii="Courier New" w:hAnsi="Courier New" w:cs="Courier New"/>
+        </w:rPr>
+      </w:pPr>
+      <w:r>
+        <w:rPr>
+          <w:rFonts w:ascii="Courier New" w:hAnsi="Courier New" w:cs="Courier New"/>
+        </w:rPr>
+        <w:t>String           venuePhoneNumber;</w:t>
+      </w:r>
+    </w:p>
+    <w:p>
+      <w:pPr>
+        <w:spacing w:before="0" w:after="0" w:line="240" w:lineRule="auto"/>
+        <w:ind w:left="720"/>
+        <w:rPr>
+          <w:rFonts w:ascii="Courier New" w:hAnsi="Courier New" w:cs="Courier New"/>
+        </w:rPr>
+      </w:pPr>
+      <w:r>
+        <w:rPr>
+          <w:rFonts w:ascii="Courier New" w:hAnsi="Courier New" w:cs="Courier New"/>
+        </w:rPr>
+        <w:t xml:space="preserve">LocalDateTime    creationTimestamp;    </w:t>
+      </w:r>
+    </w:p>
+    <w:p>
+      <w:pPr>
+        <w:spacing w:before="0" w:after="0" w:line="240" w:lineRule="auto"/>
+        <w:ind w:left="720"/>
+        <w:rPr>
+          <w:rFonts w:ascii="Courier New" w:hAnsi="Courier New" w:cs="Courier New"/>
+        </w:rPr>
+      </w:pPr>
+      <w:r>
+        <w:rPr>
+          <w:rFonts w:ascii="Courier New" w:hAnsi="Courier New" w:cs="Courier New"/>
+        </w:rPr>
+        <w:t xml:space="preserve">List&lt;StudioRec&gt; </w:t>
+      </w:r>
+      <w:r>
+        <w:rPr>
+          <w:rFonts w:ascii="Courier New" w:hAnsi="Courier New" w:cs="Courier New"/>
+        </w:rPr>
+        <w:t xml:space="preserve"> </w:t>
+      </w:r>
+      <w:r>
+        <w:rPr>
+          <w:rFonts w:ascii="Courier New" w:hAnsi="Courier New" w:cs="Courier New"/>
+        </w:rPr>
+        <w:t>studios;</w:t>
+      </w:r>
+    </w:p>
+    <w:p>
+      <w:pPr>
+        <w:spacing w:before="0" w:after="0" w:line="240" w:lineRule="auto"/>
+        <w:ind w:left="720"/>
+        <w:rPr>
+          <w:rFonts w:ascii="Courier New" w:hAnsi="Courier New" w:cs="Courier New"/>
+        </w:rPr>
+      </w:pPr>
+      <w:r>
+        <w:rPr>
+          <w:rFonts w:ascii="Courier New" w:hAnsi="Courier New" w:cs="Courier New"/>
+        </w:rPr>
+        <w:t>boolean          active;</w:t>
+      </w:r>
+    </w:p>
+    <w:p>
+      <w:pPr>
+        <w:spacing w:before="0" w:after="0" w:line="240" w:lineRule="auto"/>
+        <w:rPr>
+          <w:rFonts w:ascii="Courier New" w:hAnsi="Courier New" w:cs="Courier New"/>
+        </w:rPr>
+      </w:pPr>
+    </w:p>
+    <w:p>
+      <w:r>
+        <w:t>Since a Venue can have one or more Studios, we also need the information about them</w:t>
+      </w:r>
+      <w:r>
+        <w:t>.</w:t>
+      </w:r>
+    </w:p>
+    <w:p>
+      <w:pPr>
+        <w:pStyle w:val="Heading3"/>
+      </w:pPr>
+      <w:bookmarkStart w:id="8" w:name="_Toc78448817"/>
+      <w:r>
+        <w:t>StudioRec</w:t>
+      </w:r>
+      <w:bookmarkEnd w:id="8"/>
+    </w:p>
+    <w:p/>
+    <w:p>
+      <w:pPr>
+        <w:spacing w:before="0" w:after="0" w:line="240" w:lineRule="auto"/>
+        <w:ind w:left="720"/>
+        <w:rPr>
+          <w:rFonts w:ascii="Courier New" w:hAnsi="Courier New" w:cs="Courier New"/>
+        </w:rPr>
+      </w:pPr>
+      <w:r>
+        <w:rPr>
+          <w:rFonts w:ascii="Courier New" w:hAnsi="Courier New" w:cs="Courier New"/>
+        </w:rPr>
+        <w:t>int             studioCode;</w:t>
+      </w:r>
+    </w:p>
+    <w:p>
+      <w:pPr>
+        <w:spacing w:before="0" w:after="0" w:line="240" w:lineRule="auto"/>
+        <w:ind w:left="720"/>
+        <w:rPr>
+          <w:rFonts w:ascii="Courier New" w:hAnsi="Courier New" w:cs="Courier New"/>
+        </w:rPr>
+      </w:pPr>
+      <w:r>
+        <w:rPr>
+          <w:rFonts w:ascii="Courier New" w:hAnsi="Courier New" w:cs="Courier New"/>
+        </w:rPr>
+        <w:t>int             venueCode;</w:t>
+      </w:r>
+    </w:p>
+    <w:p>
+      <w:pPr>
+        <w:spacing w:before="0" w:after="0" w:line="240" w:lineRule="auto"/>
+        <w:ind w:left="720"/>
+        <w:rPr>
+          <w:rFonts w:ascii="Courier New" w:hAnsi="Courier New" w:cs="Courier New"/>
+        </w:rPr>
+      </w:pPr>
+      <w:r>
+        <w:rPr>
+          <w:rFonts w:ascii="Courier New" w:hAnsi="Courier New" w:cs="Courier New"/>
+        </w:rPr>
+        <w:t>String          studioName;</w:t>
+      </w:r>
+    </w:p>
+    <w:p>
+      <w:pPr>
+        <w:spacing w:before="0" w:after="0" w:line="240" w:lineRule="auto"/>
+        <w:ind w:left="720"/>
+        <w:rPr>
+          <w:rFonts w:ascii="Courier New" w:hAnsi="Courier New" w:cs="Courier New"/>
+        </w:rPr>
+      </w:pPr>
+      <w:r>
+        <w:rPr>
+          <w:rFonts w:ascii="Courier New" w:hAnsi="Courier New" w:cs="Courier New"/>
+        </w:rPr>
+        <w:t>String          description;</w:t>
+      </w:r>
+    </w:p>
+    <w:p>
+      <w:pPr>
+        <w:spacing w:before="0" w:after="0" w:line="240" w:lineRule="auto"/>
+        <w:ind w:left="720"/>
+        <w:rPr>
+          <w:rFonts w:ascii="Courier New" w:hAnsi="Courier New" w:cs="Courier New"/>
+        </w:rPr>
+      </w:pPr>
+      <w:r>
+        <w:rPr>
+          <w:rFonts w:ascii="Courier New" w:hAnsi="Courier New" w:cs="Courier New"/>
+        </w:rPr>
+        <w:t>int             maxCapacity;</w:t>
+      </w:r>
+    </w:p>
+    <w:p>
+      <w:pPr>
+        <w:spacing w:before="0" w:after="0" w:line="240" w:lineRule="auto"/>
+        <w:ind w:left="720"/>
+        <w:rPr>
+          <w:rFonts w:ascii="Courier New" w:hAnsi="Courier New" w:cs="Courier New"/>
+        </w:rPr>
+      </w:pPr>
+      <w:r>
+        <w:rPr>
+          <w:rFonts w:ascii="Courier New" w:hAnsi="Courier New" w:cs="Courier New"/>
+        </w:rPr>
+        <w:t>int             usableCapacity</w:t>
+      </w:r>
+      <w:r>
+        <w:rPr>
+          <w:rFonts w:ascii="Courier New" w:hAnsi="Courier New" w:cs="Courier New"/>
+        </w:rPr>
         <w:t>;</w:t>
       </w:r>
     </w:p>
@@ -2984,427 +3211,22 @@
         <w:rPr>
           <w:rFonts w:ascii="Courier New" w:hAnsi="Courier New" w:cs="Courier New"/>
         </w:rPr>
-        <w:t xml:space="preserve">String           </w:t>
-      </w:r>
-      <w:proofErr w:type="spellStart"/>
-      <w:r>
+        <w:t>LocalDateTime   creationTimestamp;</w:t>
+      </w:r>
+    </w:p>
+    <w:p>
+      <w:pPr>
+        <w:spacing w:before="0" w:after="0" w:line="240" w:lineRule="auto"/>
+        <w:ind w:left="720"/>
         <w:rPr>
           <w:rFonts w:ascii="Courier New" w:hAnsi="Courier New" w:cs="Courier New"/>
         </w:rPr>
-        <w:t>venueName</w:t>
-      </w:r>
-      <w:proofErr w:type="spellEnd"/>
+      </w:pPr>
       <w:r>
         <w:rPr>
           <w:rFonts w:ascii="Courier New" w:hAnsi="Courier New" w:cs="Courier New"/>
         </w:rPr>
-        <w:t>;</w:t>
-      </w:r>
-    </w:p>
-    <w:p>
-      <w:pPr>
-        <w:spacing w:before="0" w:after="0" w:line="240" w:lineRule="auto"/>
-        <w:ind w:left="720"/>
-        <w:rPr>
-          <w:rFonts w:ascii="Courier New" w:hAnsi="Courier New" w:cs="Courier New"/>
-        </w:rPr>
-      </w:pPr>
-      <w:r>
-        <w:rPr>
-          <w:rFonts w:ascii="Courier New" w:hAnsi="Courier New" w:cs="Courier New"/>
-        </w:rPr>
-        <w:t xml:space="preserve">String           </w:t>
-      </w:r>
-      <w:proofErr w:type="spellStart"/>
-      <w:r>
-        <w:rPr>
-          <w:rFonts w:ascii="Courier New" w:hAnsi="Courier New" w:cs="Courier New"/>
-        </w:rPr>
-        <w:t>venueEmail</w:t>
-      </w:r>
-      <w:proofErr w:type="spellEnd"/>
-      <w:r>
-        <w:rPr>
-          <w:rFonts w:ascii="Courier New" w:hAnsi="Courier New" w:cs="Courier New"/>
-        </w:rPr>
-        <w:t>;</w:t>
-      </w:r>
-    </w:p>
-    <w:p>
-      <w:pPr>
-        <w:spacing w:before="0" w:after="0" w:line="240" w:lineRule="auto"/>
-        <w:ind w:left="720"/>
-        <w:rPr>
-          <w:rFonts w:ascii="Courier New" w:hAnsi="Courier New" w:cs="Courier New"/>
-        </w:rPr>
-      </w:pPr>
-      <w:r>
-        <w:rPr>
-          <w:rFonts w:ascii="Courier New" w:hAnsi="Courier New" w:cs="Courier New"/>
-        </w:rPr>
-        <w:t xml:space="preserve">String           </w:t>
-      </w:r>
-      <w:proofErr w:type="spellStart"/>
-      <w:r>
-        <w:rPr>
-          <w:rFonts w:ascii="Courier New" w:hAnsi="Courier New" w:cs="Courier New"/>
-        </w:rPr>
-        <w:t>venuePhoneNumber</w:t>
-      </w:r>
-      <w:proofErr w:type="spellEnd"/>
-      <w:r>
-        <w:rPr>
-          <w:rFonts w:ascii="Courier New" w:hAnsi="Courier New" w:cs="Courier New"/>
-        </w:rPr>
-        <w:t>;</w:t>
-      </w:r>
-    </w:p>
-    <w:p>
-      <w:pPr>
-        <w:spacing w:before="0" w:after="0" w:line="240" w:lineRule="auto"/>
-        <w:ind w:left="720"/>
-        <w:rPr>
-          <w:rFonts w:ascii="Courier New" w:hAnsi="Courier New" w:cs="Courier New"/>
-        </w:rPr>
-      </w:pPr>
-      <w:proofErr w:type="spellStart"/>
-      <w:r>
-        <w:rPr>
-          <w:rFonts w:ascii="Courier New" w:hAnsi="Courier New" w:cs="Courier New"/>
-        </w:rPr>
-        <w:t>LocalDateTime</w:t>
-      </w:r>
-      <w:proofErr w:type="spellEnd"/>
-      <w:r>
-        <w:rPr>
-          <w:rFonts w:ascii="Courier New" w:hAnsi="Courier New" w:cs="Courier New"/>
-        </w:rPr>
-        <w:t xml:space="preserve">    </w:t>
-      </w:r>
-      <w:proofErr w:type="spellStart"/>
-      <w:r>
-        <w:rPr>
-          <w:rFonts w:ascii="Courier New" w:hAnsi="Courier New" w:cs="Courier New"/>
-        </w:rPr>
-        <w:t>creationTimestamp</w:t>
-      </w:r>
-      <w:proofErr w:type="spellEnd"/>
-      <w:r>
-        <w:rPr>
-          <w:rFonts w:ascii="Courier New" w:hAnsi="Courier New" w:cs="Courier New"/>
-        </w:rPr>
-        <w:t xml:space="preserve">;    </w:t>
-      </w:r>
-    </w:p>
-    <w:p>
-      <w:pPr>
-        <w:spacing w:before="0" w:after="0" w:line="240" w:lineRule="auto"/>
-        <w:ind w:left="720"/>
-        <w:rPr>
-          <w:rFonts w:ascii="Courier New" w:hAnsi="Courier New" w:cs="Courier New"/>
-        </w:rPr>
-      </w:pPr>
-      <w:r>
-        <w:rPr>
-          <w:rFonts w:ascii="Courier New" w:hAnsi="Courier New" w:cs="Courier New"/>
-        </w:rPr>
-        <w:t>List&lt;</w:t>
-      </w:r>
-      <w:proofErr w:type="spellStart"/>
-      <w:r>
-        <w:rPr>
-          <w:rFonts w:ascii="Courier New" w:hAnsi="Courier New" w:cs="Courier New"/>
-        </w:rPr>
-        <w:t>StudioRec</w:t>
-      </w:r>
-      <w:proofErr w:type="spellEnd"/>
-      <w:r>
-        <w:rPr>
-          <w:rFonts w:ascii="Courier New" w:hAnsi="Courier New" w:cs="Courier New"/>
-        </w:rPr>
-        <w:t xml:space="preserve">&gt; </w:t>
-      </w:r>
-      <w:r>
-        <w:rPr>
-          <w:rFonts w:ascii="Courier New" w:hAnsi="Courier New" w:cs="Courier New"/>
-        </w:rPr>
-        <w:t xml:space="preserve"> </w:t>
-      </w:r>
-      <w:r>
-        <w:rPr>
-          <w:rFonts w:ascii="Courier New" w:hAnsi="Courier New" w:cs="Courier New"/>
-        </w:rPr>
-        <w:t>studios;</w:t>
-      </w:r>
-    </w:p>
-    <w:p>
-      <w:pPr>
-        <w:spacing w:before="0" w:after="0" w:line="240" w:lineRule="auto"/>
-        <w:ind w:left="720"/>
-        <w:rPr>
-          <w:rFonts w:ascii="Courier New" w:hAnsi="Courier New" w:cs="Courier New"/>
-        </w:rPr>
-      </w:pPr>
-      <w:proofErr w:type="spellStart"/>
-      <w:r>
-        <w:rPr>
-          <w:rFonts w:ascii="Courier New" w:hAnsi="Courier New" w:cs="Courier New"/>
-        </w:rPr>
-        <w:t>boolean</w:t>
-      </w:r>
-      <w:proofErr w:type="spellEnd"/>
-      <w:r>
-        <w:rPr>
-          <w:rFonts w:ascii="Courier New" w:hAnsi="Courier New" w:cs="Courier New"/>
-        </w:rPr>
-        <w:t xml:space="preserve">          active;</w:t>
-      </w:r>
-    </w:p>
-    <w:p>
-      <w:pPr>
-        <w:spacing w:before="0" w:after="0" w:line="240" w:lineRule="auto"/>
-        <w:rPr>
-          <w:rFonts w:ascii="Courier New" w:hAnsi="Courier New" w:cs="Courier New"/>
-        </w:rPr>
-      </w:pPr>
-    </w:p>
-    <w:p>
-      <w:r>
-        <w:t>Since a Venue can have one or more Studios, we also need the information about them</w:t>
-      </w:r>
-      <w:r>
-        <w:t>.</w:t>
-      </w:r>
-    </w:p>
-    <w:p>
-      <w:pPr>
-        <w:pStyle w:val="Heading3"/>
-      </w:pPr>
-      <w:bookmarkStart w:id="8" w:name="_Toc78448817"/>
-      <w:r>
-        <w:t>StudioRec</w:t>
-      </w:r>
-      <w:bookmarkEnd w:id="8"/>
-    </w:p>
-    <w:p/>
-    <w:p>
-      <w:pPr>
-        <w:spacing w:before="0" w:after="0" w:line="240" w:lineRule="auto"/>
-        <w:ind w:left="720"/>
-        <w:rPr>
-          <w:rFonts w:ascii="Courier New" w:hAnsi="Courier New" w:cs="Courier New"/>
-        </w:rPr>
-      </w:pPr>
-      <w:r>
-        <w:rPr>
-          <w:rFonts w:ascii="Courier New" w:hAnsi="Courier New" w:cs="Courier New"/>
-        </w:rPr>
-        <w:t xml:space="preserve">int             </w:t>
-      </w:r>
-      <w:proofErr w:type="spellStart"/>
-      <w:r>
-        <w:rPr>
-          <w:rFonts w:ascii="Courier New" w:hAnsi="Courier New" w:cs="Courier New"/>
-        </w:rPr>
-        <w:t>studioCode</w:t>
-      </w:r>
-      <w:proofErr w:type="spellEnd"/>
-      <w:r>
-        <w:rPr>
-          <w:rFonts w:ascii="Courier New" w:hAnsi="Courier New" w:cs="Courier New"/>
-        </w:rPr>
-        <w:t>;</w:t>
-      </w:r>
-    </w:p>
-    <w:p>
-      <w:pPr>
-        <w:spacing w:before="0" w:after="0" w:line="240" w:lineRule="auto"/>
-        <w:ind w:left="720"/>
-        <w:rPr>
-          <w:rFonts w:ascii="Courier New" w:hAnsi="Courier New" w:cs="Courier New"/>
-        </w:rPr>
-      </w:pPr>
-      <w:r>
-        <w:rPr>
-          <w:rFonts w:ascii="Courier New" w:hAnsi="Courier New" w:cs="Courier New"/>
-        </w:rPr>
-        <w:t xml:space="preserve">int             </w:t>
-      </w:r>
-      <w:proofErr w:type="spellStart"/>
-      <w:r>
-        <w:rPr>
-          <w:rFonts w:ascii="Courier New" w:hAnsi="Courier New" w:cs="Courier New"/>
-        </w:rPr>
-        <w:t>venueCode</w:t>
-      </w:r>
-      <w:proofErr w:type="spellEnd"/>
-      <w:r>
-        <w:rPr>
-          <w:rFonts w:ascii="Courier New" w:hAnsi="Courier New" w:cs="Courier New"/>
-        </w:rPr>
-        <w:t>;</w:t>
-      </w:r>
-    </w:p>
-    <w:p>
-      <w:pPr>
-        <w:spacing w:before="0" w:after="0" w:line="240" w:lineRule="auto"/>
-        <w:ind w:left="720"/>
-        <w:rPr>
-          <w:rFonts w:ascii="Courier New" w:hAnsi="Courier New" w:cs="Courier New"/>
-        </w:rPr>
-      </w:pPr>
-      <w:r>
-        <w:rPr>
-          <w:rFonts w:ascii="Courier New" w:hAnsi="Courier New" w:cs="Courier New"/>
-        </w:rPr>
-        <w:t xml:space="preserve">String          </w:t>
-      </w:r>
-      <w:proofErr w:type="spellStart"/>
-      <w:r>
-        <w:rPr>
-          <w:rFonts w:ascii="Courier New" w:hAnsi="Courier New" w:cs="Courier New"/>
-        </w:rPr>
-        <w:t>studioName</w:t>
-      </w:r>
-      <w:proofErr w:type="spellEnd"/>
-      <w:r>
-        <w:rPr>
-          <w:rFonts w:ascii="Courier New" w:hAnsi="Courier New" w:cs="Courier New"/>
-        </w:rPr>
-        <w:t>;</w:t>
-      </w:r>
-    </w:p>
-    <w:p>
-      <w:pPr>
-        <w:spacing w:before="0" w:after="0" w:line="240" w:lineRule="auto"/>
-        <w:ind w:left="720"/>
-        <w:rPr>
-          <w:rFonts w:ascii="Courier New" w:hAnsi="Courier New" w:cs="Courier New"/>
-        </w:rPr>
-      </w:pPr>
-      <w:r>
-        <w:rPr>
-          <w:rFonts w:ascii="Courier New" w:hAnsi="Courier New" w:cs="Courier New"/>
-        </w:rPr>
-        <w:t>String          description;</w:t>
-      </w:r>
-    </w:p>
-    <w:p>
-      <w:pPr>
-        <w:spacing w:before="0" w:after="0" w:line="240" w:lineRule="auto"/>
-        <w:ind w:left="720"/>
-        <w:rPr>
-          <w:rFonts w:ascii="Courier New" w:hAnsi="Courier New" w:cs="Courier New"/>
-        </w:rPr>
-      </w:pPr>
-      <w:r>
-        <w:rPr>
-          <w:rFonts w:ascii="Courier New" w:hAnsi="Courier New" w:cs="Courier New"/>
-        </w:rPr>
-        <w:t xml:space="preserve">int             </w:t>
-      </w:r>
-      <w:proofErr w:type="spellStart"/>
-      <w:r>
-        <w:rPr>
-          <w:rFonts w:ascii="Courier New" w:hAnsi="Courier New" w:cs="Courier New"/>
-        </w:rPr>
-        <w:t>maxCapacity</w:t>
-      </w:r>
-      <w:proofErr w:type="spellEnd"/>
-      <w:r>
-        <w:rPr>
-          <w:rFonts w:ascii="Courier New" w:hAnsi="Courier New" w:cs="Courier New"/>
-        </w:rPr>
-        <w:t>;</w:t>
-      </w:r>
-    </w:p>
-    <w:p>
-      <w:pPr>
-        <w:spacing w:before="0" w:after="0" w:line="240" w:lineRule="auto"/>
-        <w:ind w:left="720"/>
-        <w:rPr>
-          <w:rFonts w:ascii="Courier New" w:hAnsi="Courier New" w:cs="Courier New"/>
-        </w:rPr>
-      </w:pPr>
-      <w:r>
-        <w:rPr>
-          <w:rFonts w:ascii="Courier New" w:hAnsi="Courier New" w:cs="Courier New"/>
-        </w:rPr>
-        <w:t xml:space="preserve">int             </w:t>
-      </w:r>
-      <w:proofErr w:type="spellStart"/>
-      <w:r>
-        <w:rPr>
-          <w:rFonts w:ascii="Courier New" w:hAnsi="Courier New" w:cs="Courier New"/>
-        </w:rPr>
-        <w:t>usableCapacity</w:t>
-      </w:r>
-      <w:proofErr w:type="spellEnd"/>
-      <w:r>
-        <w:rPr>
-          <w:rFonts w:ascii="Courier New" w:hAnsi="Courier New" w:cs="Courier New"/>
-        </w:rPr>
-        <w:t>;</w:t>
-      </w:r>
-    </w:p>
-    <w:p>
-      <w:pPr>
-        <w:spacing w:before="0" w:after="0" w:line="240" w:lineRule="auto"/>
-        <w:ind w:left="720"/>
-        <w:rPr>
-          <w:rFonts w:ascii="Courier New" w:hAnsi="Courier New" w:cs="Courier New"/>
-        </w:rPr>
-      </w:pPr>
-      <w:proofErr w:type="spellStart"/>
-      <w:r>
-        <w:rPr>
-          <w:rFonts w:ascii="Courier New" w:hAnsi="Courier New" w:cs="Courier New"/>
-        </w:rPr>
-        <w:t>LocalDateTime</w:t>
-      </w:r>
-      <w:proofErr w:type="spellEnd"/>
-      <w:r>
-        <w:rPr>
-          <w:rFonts w:ascii="Courier New" w:hAnsi="Courier New" w:cs="Courier New"/>
-        </w:rPr>
-        <w:t xml:space="preserve">   </w:t>
-      </w:r>
-      <w:proofErr w:type="spellStart"/>
-      <w:r>
-        <w:rPr>
-          <w:rFonts w:ascii="Courier New" w:hAnsi="Courier New" w:cs="Courier New"/>
-        </w:rPr>
-        <w:t>creationTimestamp</w:t>
-      </w:r>
-      <w:proofErr w:type="spellEnd"/>
-      <w:r>
-        <w:rPr>
-          <w:rFonts w:ascii="Courier New" w:hAnsi="Courier New" w:cs="Courier New"/>
-        </w:rPr>
-        <w:t>;</w:t>
-      </w:r>
-    </w:p>
-    <w:p>
-      <w:pPr>
-        <w:spacing w:before="0" w:after="0" w:line="240" w:lineRule="auto"/>
-        <w:ind w:left="720"/>
-        <w:rPr>
-          <w:rFonts w:ascii="Courier New" w:hAnsi="Courier New" w:cs="Courier New"/>
-        </w:rPr>
-      </w:pPr>
-      <w:proofErr w:type="spellStart"/>
-      <w:r>
-        <w:rPr>
-          <w:rFonts w:ascii="Courier New" w:hAnsi="Courier New" w:cs="Courier New"/>
-        </w:rPr>
-        <w:t>boolean</w:t>
-      </w:r>
-      <w:proofErr w:type="spellEnd"/>
-      <w:r>
-        <w:rPr>
-          <w:rFonts w:ascii="Courier New" w:hAnsi="Courier New" w:cs="Courier New"/>
-        </w:rPr>
-        <w:t xml:space="preserve">         active;</w:t>
+        <w:t>boolean         active;</w:t>
       </w:r>
     </w:p>
     <w:p>
@@ -3606,23 +3428,7 @@
           <w:rFonts w:ascii="Courier New" w:eastAsia="Times New Roman" w:hAnsi="Courier New" w:cs="Courier New"/>
           <w:color w:val="6A8759"/>
         </w:rPr>
-        <w:t xml:space="preserve"> /</w:t>
-      </w:r>
-      <w:proofErr w:type="spellStart"/>
-      <w:r>
-        <w:rPr>
-          <w:rFonts w:ascii="Courier New" w:eastAsia="Times New Roman" w:hAnsi="Courier New" w:cs="Courier New"/>
-          <w:color w:val="6A8759"/>
-        </w:rPr>
-        <w:t>venuesAPI</w:t>
-      </w:r>
-      <w:proofErr w:type="spellEnd"/>
-      <w:r>
-        <w:rPr>
-          <w:rFonts w:ascii="Courier New" w:eastAsia="Times New Roman" w:hAnsi="Courier New" w:cs="Courier New"/>
-          <w:color w:val="6A8759"/>
-        </w:rPr>
-        <w:t>/1.0/venue/</w:t>
+        <w:t xml:space="preserve"> /venuesAPI/1.0/venue/</w:t>
       </w:r>
     </w:p>
     <w:p>
@@ -3667,23 +3473,7 @@
           <w:rFonts w:ascii="Courier New" w:eastAsia="Times New Roman" w:hAnsi="Courier New" w:cs="Courier New"/>
           <w:color w:val="6A8759"/>
         </w:rPr>
-        <w:t xml:space="preserve">: </w:t>
-      </w:r>
-      <w:proofErr w:type="spellStart"/>
-      <w:r>
-        <w:rPr>
-          <w:rFonts w:ascii="Courier New" w:eastAsia="Times New Roman" w:hAnsi="Courier New" w:cs="Courier New"/>
-          <w:color w:val="6A8759"/>
-        </w:rPr>
-        <w:t>VenueRec</w:t>
-      </w:r>
-      <w:proofErr w:type="spellEnd"/>
-      <w:r>
-        <w:rPr>
-          <w:rFonts w:ascii="Courier New" w:eastAsia="Times New Roman" w:hAnsi="Courier New" w:cs="Courier New"/>
-          <w:color w:val="6A8759"/>
-        </w:rPr>
-        <w:t xml:space="preserve"> venue: The required data to create the venue.</w:t>
+        <w:t>: VenueRec venue: The required data to create the venue.</w:t>
       </w:r>
     </w:p>
     <w:p>
@@ -4265,46 +4055,14 @@
           <w:rFonts w:ascii="Courier New" w:eastAsia="Times New Roman" w:hAnsi="Courier New" w:cs="Courier New"/>
           <w:color w:val="6A8759"/>
         </w:rPr>
-        <w:t>/</w:t>
-      </w:r>
-      <w:proofErr w:type="spellStart"/>
-      <w:r>
-        <w:rPr>
-          <w:rFonts w:ascii="Courier New" w:eastAsia="Times New Roman" w:hAnsi="Courier New" w:cs="Courier New"/>
-          <w:color w:val="6A8759"/>
-        </w:rPr>
-        <w:t>venuesAPI</w:t>
-      </w:r>
-      <w:proofErr w:type="spellEnd"/>
-      <w:r>
-        <w:rPr>
-          <w:rFonts w:ascii="Courier New" w:eastAsia="Times New Roman" w:hAnsi="Courier New" w:cs="Courier New"/>
-          <w:color w:val="6A8759"/>
-        </w:rPr>
-        <w:t>/1.0/venue</w:t>
-      </w:r>
-      <w:r>
-        <w:rPr>
-          <w:rFonts w:ascii="Courier New" w:eastAsia="Times New Roman" w:hAnsi="Courier New" w:cs="Courier New"/>
-          <w:color w:val="6A8759"/>
-        </w:rPr>
-        <w:t>/{</w:t>
-      </w:r>
-      <w:proofErr w:type="spellStart"/>
-      <w:r>
-        <w:rPr>
-          <w:rFonts w:ascii="Courier New" w:eastAsia="Times New Roman" w:hAnsi="Courier New" w:cs="Courier New"/>
-          <w:color w:val="6A8759"/>
-        </w:rPr>
-        <w:t>venueId</w:t>
-      </w:r>
-      <w:proofErr w:type="spellEnd"/>
-      <w:r>
-        <w:rPr>
-          <w:rFonts w:ascii="Courier New" w:eastAsia="Times New Roman" w:hAnsi="Courier New" w:cs="Courier New"/>
-          <w:color w:val="6A8759"/>
-        </w:rPr>
-        <w:t>}</w:t>
+        <w:t>/venuesAPI/1.0/venue</w:t>
+      </w:r>
+      <w:r>
+        <w:rPr>
+          <w:rFonts w:ascii="Courier New" w:eastAsia="Times New Roman" w:hAnsi="Courier New" w:cs="Courier New"/>
+          <w:color w:val="6A8759"/>
+        </w:rPr>
+        <w:t>/{venueId}</w:t>
       </w:r>
     </w:p>
     <w:p>
@@ -4349,23 +4107,7 @@
           <w:rFonts w:ascii="Courier New" w:eastAsia="Times New Roman" w:hAnsi="Courier New" w:cs="Courier New"/>
           <w:color w:val="6A8759"/>
         </w:rPr>
-        <w:t xml:space="preserve">: </w:t>
-      </w:r>
-      <w:proofErr w:type="spellStart"/>
-      <w:r>
-        <w:rPr>
-          <w:rFonts w:ascii="Courier New" w:eastAsia="Times New Roman" w:hAnsi="Courier New" w:cs="Courier New"/>
-          <w:color w:val="6A8759"/>
-        </w:rPr>
-        <w:t>venueId</w:t>
-      </w:r>
-      <w:proofErr w:type="spellEnd"/>
-      <w:r>
-        <w:rPr>
-          <w:rFonts w:ascii="Courier New" w:eastAsia="Times New Roman" w:hAnsi="Courier New" w:cs="Courier New"/>
-          <w:color w:val="6A8759"/>
-        </w:rPr>
-        <w:t>: The UUID that represents the venue.</w:t>
+        <w:t>: venueId: The UUID that represents the venue.</w:t>
       </w:r>
     </w:p>
     <w:p>
@@ -4441,17 +4183,8 @@
           <w:rFonts w:ascii="Courier New" w:eastAsia="Times New Roman" w:hAnsi="Courier New" w:cs="Courier New"/>
           <w:color w:val="6A8759"/>
         </w:rPr>
-        <w:t xml:space="preserve">: </w:t>
-      </w:r>
-      <w:proofErr w:type="spellStart"/>
-      <w:r>
-        <w:rPr>
-          <w:rFonts w:ascii="Courier New" w:eastAsia="Times New Roman" w:hAnsi="Courier New" w:cs="Courier New"/>
-          <w:color w:val="6A8759"/>
-        </w:rPr>
-        <w:t>VenueRec</w:t>
-      </w:r>
-      <w:proofErr w:type="spellEnd"/>
+        <w:t>: VenueRec</w:t>
+      </w:r>
     </w:p>
     <w:p>
       <w:pPr>
@@ -4922,39 +4655,7 @@
           <w:rFonts w:ascii="Courier New" w:eastAsia="Times New Roman" w:hAnsi="Courier New" w:cs="Courier New"/>
           <w:color w:val="6A8759"/>
         </w:rPr>
-        <w:t xml:space="preserve"> /</w:t>
-      </w:r>
-      <w:proofErr w:type="spellStart"/>
-      <w:r>
-        <w:rPr>
-          <w:rFonts w:ascii="Courier New" w:eastAsia="Times New Roman" w:hAnsi="Courier New" w:cs="Courier New"/>
-          <w:color w:val="6A8759"/>
-        </w:rPr>
-        <w:t>venuesAPI</w:t>
-      </w:r>
-      <w:proofErr w:type="spellEnd"/>
-      <w:r>
-        <w:rPr>
-          <w:rFonts w:ascii="Courier New" w:eastAsia="Times New Roman" w:hAnsi="Courier New" w:cs="Courier New"/>
-          <w:color w:val="6A8759"/>
-        </w:rPr>
-        <w:t>/1.0/venue/studio/{</w:t>
-      </w:r>
-      <w:proofErr w:type="spellStart"/>
-      <w:r>
-        <w:rPr>
-          <w:rFonts w:ascii="Courier New" w:eastAsia="Times New Roman" w:hAnsi="Courier New" w:cs="Courier New"/>
-          <w:color w:val="6A8759"/>
-        </w:rPr>
-        <w:t>studioCode</w:t>
-      </w:r>
-      <w:proofErr w:type="spellEnd"/>
-      <w:r>
-        <w:rPr>
-          <w:rFonts w:ascii="Courier New" w:eastAsia="Times New Roman" w:hAnsi="Courier New" w:cs="Courier New"/>
-          <w:color w:val="6A8759"/>
-        </w:rPr>
-        <w:t>}</w:t>
+        <w:t xml:space="preserve"> /venuesAPI/1.0/venue/studio/{studioCode}</w:t>
       </w:r>
     </w:p>
     <w:p>
@@ -4999,23 +4700,7 @@
           <w:rFonts w:ascii="Courier New" w:eastAsia="Times New Roman" w:hAnsi="Courier New" w:cs="Courier New"/>
           <w:color w:val="6A8759"/>
         </w:rPr>
-        <w:t xml:space="preserve">: </w:t>
-      </w:r>
-      <w:proofErr w:type="spellStart"/>
-      <w:r>
-        <w:rPr>
-          <w:rFonts w:ascii="Courier New" w:eastAsia="Times New Roman" w:hAnsi="Courier New" w:cs="Courier New"/>
-          <w:color w:val="6A8759"/>
-        </w:rPr>
-        <w:t>studioCode</w:t>
-      </w:r>
-      <w:proofErr w:type="spellEnd"/>
-      <w:r>
-        <w:rPr>
-          <w:rFonts w:ascii="Courier New" w:eastAsia="Times New Roman" w:hAnsi="Courier New" w:cs="Courier New"/>
-          <w:color w:val="6A8759"/>
-        </w:rPr>
-        <w:t>: code of the Studio to delete.</w:t>
+        <w:t>: studioCode: code of the Studio to delete.</w:t>
       </w:r>
     </w:p>
     <w:p>
@@ -5488,46 +5173,14 @@
           <w:rFonts w:ascii="Courier New" w:eastAsia="Times New Roman" w:hAnsi="Courier New" w:cs="Courier New"/>
           <w:color w:val="6A8759"/>
         </w:rPr>
-        <w:t>/</w:t>
-      </w:r>
-      <w:proofErr w:type="spellStart"/>
-      <w:r>
-        <w:rPr>
-          <w:rFonts w:ascii="Courier New" w:eastAsia="Times New Roman" w:hAnsi="Courier New" w:cs="Courier New"/>
-          <w:color w:val="6A8759"/>
-        </w:rPr>
-        <w:t>venuesAPI</w:t>
-      </w:r>
-      <w:proofErr w:type="spellEnd"/>
-      <w:r>
-        <w:rPr>
-          <w:rFonts w:ascii="Courier New" w:eastAsia="Times New Roman" w:hAnsi="Courier New" w:cs="Courier New"/>
-          <w:color w:val="6A8759"/>
-        </w:rPr>
-        <w:t>/1.0/venue</w:t>
-      </w:r>
-      <w:r>
-        <w:rPr>
-          <w:rFonts w:ascii="Courier New" w:eastAsia="Times New Roman" w:hAnsi="Courier New" w:cs="Courier New"/>
-          <w:color w:val="6A8759"/>
-        </w:rPr>
-        <w:t>/{</w:t>
-      </w:r>
-      <w:proofErr w:type="spellStart"/>
-      <w:r>
-        <w:rPr>
-          <w:rFonts w:ascii="Courier New" w:eastAsia="Times New Roman" w:hAnsi="Courier New" w:cs="Courier New"/>
-          <w:color w:val="6A8759"/>
-        </w:rPr>
-        <w:t>venueId</w:t>
-      </w:r>
-      <w:proofErr w:type="spellEnd"/>
-      <w:r>
-        <w:rPr>
-          <w:rFonts w:ascii="Courier New" w:eastAsia="Times New Roman" w:hAnsi="Courier New" w:cs="Courier New"/>
-          <w:color w:val="6A8759"/>
-        </w:rPr>
-        <w:t>}</w:t>
+        <w:t>/venuesAPI/1.0/venue</w:t>
+      </w:r>
+      <w:r>
+        <w:rPr>
+          <w:rFonts w:ascii="Courier New" w:eastAsia="Times New Roman" w:hAnsi="Courier New" w:cs="Courier New"/>
+          <w:color w:val="6A8759"/>
+        </w:rPr>
+        <w:t>/{venueId}</w:t>
       </w:r>
     </w:p>
     <w:p>
@@ -5572,23 +5225,7 @@
           <w:rFonts w:ascii="Courier New" w:eastAsia="Times New Roman" w:hAnsi="Courier New" w:cs="Courier New"/>
           <w:color w:val="6A8759"/>
         </w:rPr>
-        <w:t xml:space="preserve">: </w:t>
-      </w:r>
-      <w:proofErr w:type="spellStart"/>
-      <w:r>
-        <w:rPr>
-          <w:rFonts w:ascii="Courier New" w:eastAsia="Times New Roman" w:hAnsi="Courier New" w:cs="Courier New"/>
-          <w:color w:val="6A8759"/>
-        </w:rPr>
-        <w:t>studioCode</w:t>
-      </w:r>
-      <w:proofErr w:type="spellEnd"/>
-      <w:r>
-        <w:rPr>
-          <w:rFonts w:ascii="Courier New" w:eastAsia="Times New Roman" w:hAnsi="Courier New" w:cs="Courier New"/>
-          <w:color w:val="6A8759"/>
-        </w:rPr>
-        <w:t>: Id of the Venue to delete.</w:t>
+        <w:t>: studioCode: Id of the Venue to delete.</w:t>
       </w:r>
     </w:p>
     <w:p>
@@ -6028,39 +5665,7 @@
           <w:rFonts w:ascii="Courier New" w:eastAsia="Times New Roman" w:hAnsi="Courier New" w:cs="Courier New"/>
           <w:color w:val="6A8759"/>
         </w:rPr>
-        <w:t xml:space="preserve"> /</w:t>
-      </w:r>
-      <w:proofErr w:type="spellStart"/>
-      <w:r>
-        <w:rPr>
-          <w:rFonts w:ascii="Courier New" w:eastAsia="Times New Roman" w:hAnsi="Courier New" w:cs="Courier New"/>
-          <w:color w:val="6A8759"/>
-        </w:rPr>
-        <w:t>venuesAPI</w:t>
-      </w:r>
-      <w:proofErr w:type="spellEnd"/>
-      <w:r>
-        <w:rPr>
-          <w:rFonts w:ascii="Courier New" w:eastAsia="Times New Roman" w:hAnsi="Courier New" w:cs="Courier New"/>
-          <w:color w:val="6A8759"/>
-        </w:rPr>
-        <w:t>/1.0/venue/{</w:t>
-      </w:r>
-      <w:proofErr w:type="spellStart"/>
-      <w:r>
-        <w:rPr>
-          <w:rFonts w:ascii="Courier New" w:eastAsia="Times New Roman" w:hAnsi="Courier New" w:cs="Courier New"/>
-          <w:color w:val="6A8759"/>
-        </w:rPr>
-        <w:t>venueId</w:t>
-      </w:r>
-      <w:proofErr w:type="spellEnd"/>
-      <w:r>
-        <w:rPr>
-          <w:rFonts w:ascii="Courier New" w:eastAsia="Times New Roman" w:hAnsi="Courier New" w:cs="Courier New"/>
-          <w:color w:val="6A8759"/>
-        </w:rPr>
-        <w:t>}/studio</w:t>
+        <w:t xml:space="preserve"> /venuesAPI/1.0/venue/{venueId}/studio</w:t>
       </w:r>
     </w:p>
     <w:p>
@@ -6105,23 +5710,7 @@
           <w:rFonts w:ascii="Courier New" w:eastAsia="Times New Roman" w:hAnsi="Courier New" w:cs="Courier New"/>
           <w:color w:val="6A8759"/>
         </w:rPr>
-        <w:t xml:space="preserve">: </w:t>
-      </w:r>
-      <w:proofErr w:type="spellStart"/>
-      <w:r>
-        <w:rPr>
-          <w:rFonts w:ascii="Courier New" w:eastAsia="Times New Roman" w:hAnsi="Courier New" w:cs="Courier New"/>
-          <w:color w:val="6A8759"/>
-        </w:rPr>
-        <w:t>venueId</w:t>
-      </w:r>
-      <w:proofErr w:type="spellEnd"/>
-      <w:r>
-        <w:rPr>
-          <w:rFonts w:ascii="Courier New" w:eastAsia="Times New Roman" w:hAnsi="Courier New" w:cs="Courier New"/>
-          <w:color w:val="6A8759"/>
-        </w:rPr>
-        <w:t>: The UUID that represents the venue.</w:t>
+        <w:t>: venueId: The UUID that represents the venue.</w:t>
       </w:r>
     </w:p>
     <w:p>
@@ -6815,39 +6404,7 @@
           <w:rFonts w:ascii="Courier New" w:eastAsia="Times New Roman" w:hAnsi="Courier New" w:cs="Courier New"/>
           <w:color w:val="6A8759"/>
         </w:rPr>
-        <w:t xml:space="preserve"> /</w:t>
-      </w:r>
-      <w:proofErr w:type="spellStart"/>
-      <w:r>
-        <w:rPr>
-          <w:rFonts w:ascii="Courier New" w:eastAsia="Times New Roman" w:hAnsi="Courier New" w:cs="Courier New"/>
-          <w:color w:val="6A8759"/>
-        </w:rPr>
-        <w:t>venuesAPI</w:t>
-      </w:r>
-      <w:proofErr w:type="spellEnd"/>
-      <w:r>
-        <w:rPr>
-          <w:rFonts w:ascii="Courier New" w:eastAsia="Times New Roman" w:hAnsi="Courier New" w:cs="Courier New"/>
-          <w:color w:val="6A8759"/>
-        </w:rPr>
-        <w:t>/1.0/venue/studio/{</w:t>
-      </w:r>
-      <w:proofErr w:type="spellStart"/>
-      <w:r>
-        <w:rPr>
-          <w:rFonts w:ascii="Courier New" w:eastAsia="Times New Roman" w:hAnsi="Courier New" w:cs="Courier New"/>
-          <w:color w:val="6A8759"/>
-        </w:rPr>
-        <w:t>studioCode</w:t>
-      </w:r>
-      <w:proofErr w:type="spellEnd"/>
-      <w:r>
-        <w:rPr>
-          <w:rFonts w:ascii="Courier New" w:eastAsia="Times New Roman" w:hAnsi="Courier New" w:cs="Courier New"/>
-          <w:color w:val="6A8759"/>
-        </w:rPr>
-        <w:t>}</w:t>
+        <w:t xml:space="preserve"> /venuesAPI/1.0/venue/studio/{studioCode}</w:t>
       </w:r>
     </w:p>
     <w:p>
@@ -6892,23 +6449,7 @@
           <w:rFonts w:ascii="Courier New" w:eastAsia="Times New Roman" w:hAnsi="Courier New" w:cs="Courier New"/>
           <w:color w:val="6A8759"/>
         </w:rPr>
-        <w:t xml:space="preserve">: </w:t>
-      </w:r>
-      <w:proofErr w:type="spellStart"/>
-      <w:r>
-        <w:rPr>
-          <w:rFonts w:ascii="Courier New" w:eastAsia="Times New Roman" w:hAnsi="Courier New" w:cs="Courier New"/>
-          <w:color w:val="6A8759"/>
-        </w:rPr>
-        <w:t>studioCode</w:t>
-      </w:r>
-      <w:proofErr w:type="spellEnd"/>
-      <w:r>
-        <w:rPr>
-          <w:rFonts w:ascii="Courier New" w:eastAsia="Times New Roman" w:hAnsi="Courier New" w:cs="Courier New"/>
-          <w:color w:val="6A8759"/>
-        </w:rPr>
-        <w:t>: code of the Studio to delete.</w:t>
+        <w:t>: studioCode: code of the Studio to delete.</w:t>
       </w:r>
     </w:p>
     <w:p>
@@ -7482,21 +7023,12 @@
                               <w:pPr>
                                 <w:spacing w:after="0" w:line="240" w:lineRule="auto"/>
                               </w:pPr>
-                              <w:proofErr w:type="spellStart"/>
                               <w:r>
                                 <w:rPr>
                                   <w:b/>
                                   <w:bCs/>
                                 </w:rPr>
-                                <w:t>nskDöjo</w:t>
-                              </w:r>
-                              <w:proofErr w:type="spellEnd"/>
-                              <w:r>
-                                <w:rPr>
-                                  <w:b/>
-                                  <w:bCs/>
-                                </w:rPr>
-                                <w:t xml:space="preserve"> 1.0.0</w:t>
+                                <w:t>nskDöjo 1.0.0</w:t>
                               </w:r>
                             </w:p>
                           </w:sdtContent>
@@ -7544,21 +7076,12 @@
                         <w:pPr>
                           <w:spacing w:after="0" w:line="240" w:lineRule="auto"/>
                         </w:pPr>
-                        <w:proofErr w:type="spellStart"/>
                         <w:r>
                           <w:rPr>
                             <w:b/>
                             <w:bCs/>
                           </w:rPr>
-                          <w:t>nskDöjo</w:t>
-                        </w:r>
-                        <w:proofErr w:type="spellEnd"/>
-                        <w:r>
-                          <w:rPr>
-                            <w:b/>
-                            <w:bCs/>
-                          </w:rPr>
-                          <w:t xml:space="preserve"> 1.0.0</w:t>
+                          <w:t>nskDöjo 1.0.0</w:t>
                         </w:r>
                       </w:p>
                     </w:sdtContent>
@@ -7962,9 +7485,9 @@
     </w:lvl>
   </w:abstractNum>
   <w:abstractNum w:abstractNumId="3" w15:restartNumberingAfterBreak="0">
-    <w:nsid w:val="667024AC"/>
+    <w:nsid w:val="65A81F87"/>
     <w:multiLevelType w:val="hybridMultilevel"/>
-    <w:tmpl w:val="08D66E62"/>
+    <w:tmpl w:val="87ECE6D0"/>
     <w:lvl w:ilvl="0" w:tplc="04090001">
       <w:start w:val="1"/>
       <w:numFmt w:val="bullet"/>
@@ -8075,6 +7598,119 @@
     </w:lvl>
   </w:abstractNum>
   <w:abstractNum w:abstractNumId="4" w15:restartNumberingAfterBreak="0">
+    <w:nsid w:val="667024AC"/>
+    <w:multiLevelType w:val="hybridMultilevel"/>
+    <w:tmpl w:val="08D66E62"/>
+    <w:lvl w:ilvl="0" w:tplc="04090001">
+      <w:start w:val="1"/>
+      <w:numFmt w:val="bullet"/>
+      <w:lvlText w:val=""/>
+      <w:lvlJc w:val="left"/>
+      <w:pPr>
+        <w:ind w:left="720" w:hanging="360"/>
+      </w:pPr>
+      <w:rPr>
+        <w:rFonts w:ascii="Symbol" w:hAnsi="Symbol" w:hint="default"/>
+      </w:rPr>
+    </w:lvl>
+    <w:lvl w:ilvl="1" w:tplc="04090003" w:tentative="1">
+      <w:start w:val="1"/>
+      <w:numFmt w:val="bullet"/>
+      <w:lvlText w:val="o"/>
+      <w:lvlJc w:val="left"/>
+      <w:pPr>
+        <w:ind w:left="1440" w:hanging="360"/>
+      </w:pPr>
+      <w:rPr>
+        <w:rFonts w:ascii="Courier New" w:hAnsi="Courier New" w:cs="Courier New" w:hint="default"/>
+      </w:rPr>
+    </w:lvl>
+    <w:lvl w:ilvl="2" w:tplc="04090005" w:tentative="1">
+      <w:start w:val="1"/>
+      <w:numFmt w:val="bullet"/>
+      <w:lvlText w:val=""/>
+      <w:lvlJc w:val="left"/>
+      <w:pPr>
+        <w:ind w:left="2160" w:hanging="360"/>
+      </w:pPr>
+      <w:rPr>
+        <w:rFonts w:ascii="Wingdings" w:hAnsi="Wingdings" w:hint="default"/>
+      </w:rPr>
+    </w:lvl>
+    <w:lvl w:ilvl="3" w:tplc="04090001" w:tentative="1">
+      <w:start w:val="1"/>
+      <w:numFmt w:val="bullet"/>
+      <w:lvlText w:val=""/>
+      <w:lvlJc w:val="left"/>
+      <w:pPr>
+        <w:ind w:left="2880" w:hanging="360"/>
+      </w:pPr>
+      <w:rPr>
+        <w:rFonts w:ascii="Symbol" w:hAnsi="Symbol" w:hint="default"/>
+      </w:rPr>
+    </w:lvl>
+    <w:lvl w:ilvl="4" w:tplc="04090003" w:tentative="1">
+      <w:start w:val="1"/>
+      <w:numFmt w:val="bullet"/>
+      <w:lvlText w:val="o"/>
+      <w:lvlJc w:val="left"/>
+      <w:pPr>
+        <w:ind w:left="3600" w:hanging="360"/>
+      </w:pPr>
+      <w:rPr>
+        <w:rFonts w:ascii="Courier New" w:hAnsi="Courier New" w:cs="Courier New" w:hint="default"/>
+      </w:rPr>
+    </w:lvl>
+    <w:lvl w:ilvl="5" w:tplc="04090005" w:tentative="1">
+      <w:start w:val="1"/>
+      <w:numFmt w:val="bullet"/>
+      <w:lvlText w:val=""/>
+      <w:lvlJc w:val="left"/>
+      <w:pPr>
+        <w:ind w:left="4320" w:hanging="360"/>
+      </w:pPr>
+      <w:rPr>
+        <w:rFonts w:ascii="Wingdings" w:hAnsi="Wingdings" w:hint="default"/>
+      </w:rPr>
+    </w:lvl>
+    <w:lvl w:ilvl="6" w:tplc="04090001" w:tentative="1">
+      <w:start w:val="1"/>
+      <w:numFmt w:val="bullet"/>
+      <w:lvlText w:val=""/>
+      <w:lvlJc w:val="left"/>
+      <w:pPr>
+        <w:ind w:left="5040" w:hanging="360"/>
+      </w:pPr>
+      <w:rPr>
+        <w:rFonts w:ascii="Symbol" w:hAnsi="Symbol" w:hint="default"/>
+      </w:rPr>
+    </w:lvl>
+    <w:lvl w:ilvl="7" w:tplc="04090003" w:tentative="1">
+      <w:start w:val="1"/>
+      <w:numFmt w:val="bullet"/>
+      <w:lvlText w:val="o"/>
+      <w:lvlJc w:val="left"/>
+      <w:pPr>
+        <w:ind w:left="5760" w:hanging="360"/>
+      </w:pPr>
+      <w:rPr>
+        <w:rFonts w:ascii="Courier New" w:hAnsi="Courier New" w:cs="Courier New" w:hint="default"/>
+      </w:rPr>
+    </w:lvl>
+    <w:lvl w:ilvl="8" w:tplc="04090005" w:tentative="1">
+      <w:start w:val="1"/>
+      <w:numFmt w:val="bullet"/>
+      <w:lvlText w:val=""/>
+      <w:lvlJc w:val="left"/>
+      <w:pPr>
+        <w:ind w:left="6480" w:hanging="360"/>
+      </w:pPr>
+      <w:rPr>
+        <w:rFonts w:ascii="Wingdings" w:hAnsi="Wingdings" w:hint="default"/>
+      </w:rPr>
+    </w:lvl>
+  </w:abstractNum>
+  <w:abstractNum w:abstractNumId="5" w15:restartNumberingAfterBreak="0">
     <w:nsid w:val="69941087"/>
     <w:multiLevelType w:val="hybridMultilevel"/>
     <w:tmpl w:val="9D22C86A"/>
@@ -8161,7 +7797,7 @@
     </w:lvl>
   </w:abstractNum>
   <w:num w:numId="1">
-    <w:abstractNumId w:val="4"/>
+    <w:abstractNumId w:val="5"/>
   </w:num>
   <w:num w:numId="2">
     <w:abstractNumId w:val="1"/>
@@ -8173,6 +7809,9 @@
     <w:abstractNumId w:val="2"/>
   </w:num>
   <w:num w:numId="5">
+    <w:abstractNumId w:val="4"/>
+  </w:num>
+  <w:num w:numId="6">
     <w:abstractNumId w:val="3"/>
   </w:num>
 </w:numbering>

</xml_diff>